<commit_message>
Update information on Dataset 9
</commit_message>
<xml_diff>
--- a/ReadMe.docx
+++ b/ReadMe.docx
@@ -62,7 +62,7 @@
     <w:p>
       <w:pPr>
         <w:shd w:val="clear" w:color="auto" w:fill="FFFFFF"/>
-        <w:spacing w:after="0" w:line="240" w:lineRule="auto"/>
+        <w:spacing w:after="120" w:line="240" w:lineRule="auto"/>
         <w:rPr>
           <w:rFonts w:ascii="Arial" w:eastAsia="Times New Roman" w:hAnsi="Arial" w:cs="Arial"/>
           <w:color w:val="222222"/>
@@ -83,7 +83,7 @@
     <w:p>
       <w:pPr>
         <w:shd w:val="clear" w:color="auto" w:fill="FFFFFF"/>
-        <w:spacing w:after="0" w:line="240" w:lineRule="auto"/>
+        <w:spacing w:after="120" w:line="240" w:lineRule="auto"/>
         <w:rPr>
           <w:rFonts w:ascii="Arial" w:eastAsia="Times New Roman" w:hAnsi="Arial" w:cs="Arial"/>
           <w:color w:val="222222"/>
@@ -104,7 +104,7 @@
     <w:p>
       <w:pPr>
         <w:shd w:val="clear" w:color="auto" w:fill="FFFFFF"/>
-        <w:spacing w:after="0" w:line="240" w:lineRule="auto"/>
+        <w:spacing w:after="120" w:line="240" w:lineRule="auto"/>
         <w:rPr>
           <w:rFonts w:ascii="Arial" w:eastAsia="Times New Roman" w:hAnsi="Arial" w:cs="Arial"/>
           <w:color w:val="222222"/>
@@ -125,7 +125,7 @@
     <w:p>
       <w:pPr>
         <w:shd w:val="clear" w:color="auto" w:fill="FFFFFF"/>
-        <w:spacing w:after="0" w:line="240" w:lineRule="auto"/>
+        <w:spacing w:after="120" w:line="240" w:lineRule="auto"/>
         <w:rPr>
           <w:rFonts w:ascii="Arial" w:eastAsia="Times New Roman" w:hAnsi="Arial" w:cs="Arial"/>
           <w:color w:val="222222"/>
@@ -146,7 +146,7 @@
     <w:p>
       <w:pPr>
         <w:shd w:val="clear" w:color="auto" w:fill="FFFFFF"/>
-        <w:spacing w:after="0" w:line="240" w:lineRule="auto"/>
+        <w:spacing w:after="120" w:line="240" w:lineRule="auto"/>
         <w:rPr>
           <w:rFonts w:ascii="Arial" w:eastAsia="Times New Roman" w:hAnsi="Arial" w:cs="Arial"/>
           <w:color w:val="222222"/>
@@ -176,7 +176,7 @@
     <w:p>
       <w:pPr>
         <w:shd w:val="clear" w:color="auto" w:fill="FFFFFF"/>
-        <w:spacing w:after="0" w:line="240" w:lineRule="auto"/>
+        <w:spacing w:after="120" w:line="240" w:lineRule="auto"/>
         <w:rPr>
           <w:rFonts w:ascii="Arial" w:eastAsia="Times New Roman" w:hAnsi="Arial" w:cs="Arial"/>
           <w:color w:val="222222"/>
@@ -197,7 +197,7 @@
     <w:p>
       <w:pPr>
         <w:shd w:val="clear" w:color="auto" w:fill="FFFFFF"/>
-        <w:spacing w:after="0" w:line="240" w:lineRule="auto"/>
+        <w:spacing w:after="120" w:line="240" w:lineRule="auto"/>
         <w:rPr>
           <w:rFonts w:ascii="Arial" w:eastAsia="Times New Roman" w:hAnsi="Arial" w:cs="Arial"/>
           <w:color w:val="222222"/>
@@ -218,7 +218,7 @@
     <w:p>
       <w:pPr>
         <w:shd w:val="clear" w:color="auto" w:fill="FFFFFF"/>
-        <w:spacing w:after="0" w:line="240" w:lineRule="auto"/>
+        <w:spacing w:after="120" w:line="240" w:lineRule="auto"/>
         <w:rPr>
           <w:rFonts w:ascii="Arial" w:eastAsia="Times New Roman" w:hAnsi="Arial" w:cs="Arial"/>
           <w:color w:val="222222"/>
@@ -239,23 +239,130 @@
     <w:p>
       <w:pPr>
         <w:shd w:val="clear" w:color="auto" w:fill="FFFFFF"/>
-        <w:spacing w:after="0" w:line="240" w:lineRule="auto"/>
-        <w:rPr>
-          <w:rFonts w:ascii="Arial" w:eastAsia="Times New Roman" w:hAnsi="Arial" w:cs="Arial"/>
-          <w:color w:val="222222"/>
-          <w:sz w:val="24"/>
-          <w:szCs w:val="24"/>
-        </w:rPr>
-      </w:pPr>
-      <w:r>
-        <w:rPr>
-          <w:rFonts w:ascii="Arial" w:eastAsia="Times New Roman" w:hAnsi="Arial" w:cs="Arial"/>
-          <w:color w:val="222222"/>
-          <w:sz w:val="24"/>
-          <w:szCs w:val="24"/>
-        </w:rPr>
-        <w:t>Dataset 9 – 07Jul2019</w:t>
-      </w:r>
+        <w:spacing w:after="120" w:line="240" w:lineRule="auto"/>
+        <w:rPr>
+          <w:rFonts w:ascii="Arial" w:eastAsia="Times New Roman" w:hAnsi="Arial" w:cs="Arial"/>
+          <w:color w:val="222222"/>
+          <w:sz w:val="24"/>
+          <w:szCs w:val="24"/>
+        </w:rPr>
+      </w:pPr>
+      <w:r>
+        <w:rPr>
+          <w:rFonts w:ascii="Arial" w:eastAsia="Times New Roman" w:hAnsi="Arial" w:cs="Arial"/>
+          <w:color w:val="222222"/>
+          <w:sz w:val="24"/>
+          <w:szCs w:val="24"/>
+        </w:rPr>
+        <w:t xml:space="preserve">Dataset 9 – </w:t>
+      </w:r>
+      <w:r>
+        <w:rPr>
+          <w:rFonts w:ascii="Arial" w:eastAsia="Times New Roman" w:hAnsi="Arial" w:cs="Arial"/>
+          <w:color w:val="222222"/>
+          <w:sz w:val="24"/>
+          <w:szCs w:val="24"/>
+        </w:rPr>
+        <w:t>23July2019 and 25</w:t>
+      </w:r>
+      <w:r>
+        <w:rPr>
+          <w:rFonts w:ascii="Arial" w:eastAsia="Times New Roman" w:hAnsi="Arial" w:cs="Arial"/>
+          <w:color w:val="222222"/>
+          <w:sz w:val="24"/>
+          <w:szCs w:val="24"/>
+        </w:rPr>
+        <w:t>July</w:t>
+      </w:r>
+      <w:r>
+        <w:rPr>
+          <w:rFonts w:ascii="Arial" w:eastAsia="Times New Roman" w:hAnsi="Arial" w:cs="Arial"/>
+          <w:color w:val="222222"/>
+          <w:sz w:val="24"/>
+          <w:szCs w:val="24"/>
+        </w:rPr>
+        <w:t>2019</w:t>
+      </w:r>
+    </w:p>
+    <w:p>
+      <w:pPr>
+        <w:shd w:val="clear" w:color="auto" w:fill="FFFFFF"/>
+        <w:spacing w:after="120" w:line="240" w:lineRule="auto"/>
+        <w:ind w:left="1260"/>
+        <w:rPr>
+          <w:rFonts w:ascii="Arial" w:eastAsia="Times New Roman" w:hAnsi="Arial" w:cs="Arial"/>
+          <w:color w:val="222222"/>
+          <w:sz w:val="24"/>
+          <w:szCs w:val="24"/>
+        </w:rPr>
+      </w:pPr>
+      <w:r>
+        <w:rPr>
+          <w:rFonts w:ascii="Arial" w:eastAsia="Times New Roman" w:hAnsi="Arial" w:cs="Arial"/>
+          <w:color w:val="222222"/>
+          <w:sz w:val="24"/>
+          <w:szCs w:val="24"/>
+        </w:rPr>
+        <w:t xml:space="preserve">Data for Setup 9 contains large volume of high-speed videos.  Due to space limit on GitHub, Dataset 9 is housed separately through the Box link below.  Please contact </w:t>
+      </w:r>
+      <w:hyperlink r:id="rId6" w:history="1">
+        <w:r>
+          <w:rPr>
+            <w:rStyle w:val="Hyperlink"/>
+            <w:rFonts w:ascii="Arial" w:eastAsia="Times New Roman" w:hAnsi="Arial" w:cs="Arial"/>
+            <w:sz w:val="24"/>
+            <w:szCs w:val="24"/>
+          </w:rPr>
+          <w:t>ywang-structures@hotmail.com</w:t>
+        </w:r>
+      </w:hyperlink>
+      <w:r>
+        <w:rPr>
+          <w:rFonts w:ascii="Arial" w:eastAsia="Times New Roman" w:hAnsi="Arial" w:cs="Arial"/>
+          <w:color w:val="222222"/>
+          <w:sz w:val="24"/>
+          <w:szCs w:val="24"/>
+        </w:rPr>
+        <w:t xml:space="preserve"> if you have difficulty accessing.</w:t>
+      </w:r>
+    </w:p>
+    <w:p>
+      <w:pPr>
+        <w:shd w:val="clear" w:color="auto" w:fill="FFFFFF"/>
+        <w:spacing w:after="120" w:line="240" w:lineRule="auto"/>
+        <w:ind w:left="1260"/>
+        <w:rPr>
+          <w:rFonts w:ascii="Arial" w:eastAsia="Times New Roman" w:hAnsi="Arial" w:cs="Arial"/>
+          <w:color w:val="222222"/>
+          <w:sz w:val="24"/>
+          <w:szCs w:val="24"/>
+        </w:rPr>
+      </w:pPr>
+      <w:hyperlink r:id="rId7" w:history="1">
+        <w:r>
+          <w:rPr>
+            <w:rStyle w:val="Hyperlink"/>
+            <w:rFonts w:ascii="Arial" w:eastAsia="Times New Roman" w:hAnsi="Arial" w:cs="Arial"/>
+            <w:sz w:val="24"/>
+            <w:szCs w:val="24"/>
+          </w:rPr>
+          <w:t>https://gatech.box.com/s/rmqxzc9clo0h9nam1xqm8ipbp9y2vbrh</w:t>
+        </w:r>
+      </w:hyperlink>
+      <w:r>
+        <w:rPr>
+          <w:rFonts w:ascii="Arial" w:eastAsia="Times New Roman" w:hAnsi="Arial" w:cs="Arial"/>
+          <w:color w:val="222222"/>
+          <w:sz w:val="24"/>
+          <w:szCs w:val="24"/>
+        </w:rPr>
+        <w:t xml:space="preserve"> </w:t>
+      </w:r>
+    </w:p>
+    <w:p>
+      <w:pPr>
+        <w:spacing w:after="120"/>
+      </w:pPr>
     </w:p>
     <w:p/>
     <w:sectPr>
@@ -391,6 +498,7 @@
     <w:lsdException w:name="HTML Sample" w:semiHidden="1" w:unhideWhenUsed="1"/>
     <w:lsdException w:name="HTML Typewriter" w:semiHidden="1" w:unhideWhenUsed="1"/>
     <w:lsdException w:name="HTML Variable" w:semiHidden="1" w:unhideWhenUsed="1"/>
+    <w:lsdException w:name="Normal Table" w:semiHidden="1" w:unhideWhenUsed="1"/>
     <w:lsdException w:name="annotation subject" w:semiHidden="1" w:unhideWhenUsed="1"/>
     <w:lsdException w:name="No List" w:semiHidden="1" w:unhideWhenUsed="1"/>
     <w:lsdException w:name="Outline List 1" w:semiHidden="1" w:unhideWhenUsed="1"/>
@@ -433,8 +541,11 @@
     <w:lsdException w:name="Table Contemporary" w:semiHidden="1" w:unhideWhenUsed="1"/>
     <w:lsdException w:name="Table Elegant" w:semiHidden="1" w:unhideWhenUsed="1"/>
     <w:lsdException w:name="Table Professional" w:semiHidden="1" w:unhideWhenUsed="1"/>
+    <w:lsdException w:name="Table Subtle 1" w:semiHidden="1" w:unhideWhenUsed="1"/>
     <w:lsdException w:name="Table Subtle 2" w:semiHidden="1" w:unhideWhenUsed="1"/>
     <w:lsdException w:name="Table Web 1" w:semiHidden="1" w:unhideWhenUsed="1"/>
+    <w:lsdException w:name="Table Web 2" w:semiHidden="1" w:unhideWhenUsed="1"/>
+    <w:lsdException w:name="Table Web 3" w:semiHidden="1" w:unhideWhenUsed="1"/>
     <w:lsdException w:name="Balloon Text" w:semiHidden="1" w:unhideWhenUsed="1"/>
     <w:lsdException w:name="Table Grid" w:uiPriority="39"/>
     <w:lsdException w:name="Table Theme" w:semiHidden="1" w:unhideWhenUsed="1"/>
@@ -689,6 +800,29 @@
     <w:uiPriority w:val="99"/>
     <w:semiHidden/>
     <w:unhideWhenUsed/>
+  </w:style>
+  <w:style w:type="character" w:styleId="Hyperlink">
+    <w:name w:val="Hyperlink"/>
+    <w:basedOn w:val="DefaultParagraphFont"/>
+    <w:uiPriority w:val="99"/>
+    <w:unhideWhenUsed/>
+    <w:rsid w:val="00F4602C"/>
+    <w:rPr>
+      <w:color w:val="0563C1" w:themeColor="hyperlink"/>
+      <w:u w:val="single"/>
+    </w:rPr>
+  </w:style>
+  <w:style w:type="character" w:styleId="UnresolvedMention">
+    <w:name w:val="Unresolved Mention"/>
+    <w:basedOn w:val="DefaultParagraphFont"/>
+    <w:uiPriority w:val="99"/>
+    <w:semiHidden/>
+    <w:unhideWhenUsed/>
+    <w:rsid w:val="00F4602C"/>
+    <w:rPr>
+      <w:color w:val="605E5C"/>
+      <w:shd w:val="clear" w:color="auto" w:fill="E1DFDD"/>
+    </w:rPr>
   </w:style>
 </w:styles>
 </file>

</xml_diff>